<commit_message>
final commit of the day
</commit_message>
<xml_diff>
--- a/doc/Projectile Visualiser.docx
+++ b/doc/Projectile Visualiser.docx
@@ -3035,12 +3035,14 @@
             <w:pPr>
               <w:spacing w:after="240"/>
               <w:rPr>
+                <w:strike/>
                 <w:sz w:val="22"/>
                 <w:szCs w:val="22"/>
               </w:rPr>
             </w:pPr>
             <w:r>
               <w:rPr>
+                <w:strike/>
                 <w:sz w:val="22"/>
                 <w:szCs w:val="22"/>
               </w:rPr>
@@ -3158,12 +3160,86 @@
           </w:p>
         </w:tc>
       </w:tr>
+      <w:tr>
+        <w:tc>
+          <w:tcPr>
+            <w:tcW w:w="1696" w:type="dxa"/>
+          </w:tcPr>
+          <w:p>
+            <w:pPr>
+              <w:spacing w:after="240"/>
+              <w:rPr>
+                <w:sz w:val="22"/>
+                <w:szCs w:val="22"/>
+              </w:rPr>
+            </w:pPr>
+            <w:r>
+              <w:rPr>
+                <w:sz w:val="22"/>
+                <w:szCs w:val="22"/>
+              </w:rPr>
+              <w:t>A010</w:t>
+            </w:r>
+          </w:p>
+        </w:tc>
+        <w:tc>
+          <w:tcPr>
+            <w:tcW w:w="6171" w:type="dxa"/>
+          </w:tcPr>
+          <w:p>
+            <w:pPr>
+              <w:spacing w:after="240"/>
+              <w:rPr>
+                <w:sz w:val="22"/>
+                <w:szCs w:val="22"/>
+              </w:rPr>
+            </w:pPr>
+            <w:r>
+              <w:rPr>
+                <w:sz w:val="22"/>
+                <w:szCs w:val="22"/>
+              </w:rPr>
+              <w:t xml:space="preserve">Als Nutzer möchte ich einen Knopf drücken, der es mir erlaubt, alle Flugbahnen als Ganzes </w:t>
+            </w:r>
+            <w:r>
+              <w:rPr>
+                <w:sz w:val="22"/>
+                <w:szCs w:val="22"/>
+              </w:rPr>
+              <w:t>zu sehen.</w:t>
+            </w:r>
+          </w:p>
+        </w:tc>
+        <w:tc>
+          <w:tcPr>
+            <w:tcW w:w="708" w:type="dxa"/>
+          </w:tcPr>
+          <w:p>
+            <w:pPr>
+              <w:spacing w:after="240"/>
+              <w:jc w:val="center"/>
+              <w:rPr>
+                <w:sz w:val="22"/>
+                <w:szCs w:val="22"/>
+              </w:rPr>
+            </w:pPr>
+            <w:r>
+              <w:rPr>
+                <w:sz w:val="22"/>
+                <w:szCs w:val="22"/>
+              </w:rPr>
+              <w:t>3</w:t>
+            </w:r>
+          </w:p>
+        </w:tc>
+      </w:tr>
     </w:tbl>
     <w:p>
       <w:pPr>
         <w:pStyle w:val="berschrift4"/>
       </w:pPr>
       <w:r>
+        <w:lastRenderedPageBreak/>
         <w:t xml:space="preserve">Offene Fragen </w:t>
       </w:r>
     </w:p>
@@ -3192,7 +3268,6 @@
         <w:ind w:left="0" w:firstLine="0"/>
       </w:pPr>
       <w:r>
-        <w:lastRenderedPageBreak/>
         <w:t xml:space="preserve">Zusatzinformationen </w:t>
       </w:r>
     </w:p>

</xml_diff>